<commit_message>
Cambios en apartado 6.2.3 por Javier Garcia Martin
</commit_message>
<xml_diff>
--- a/TG3_JavierGarciaMartin_6.2.3.docx
+++ b/TG3_JavierGarciaMartin_6.2.3.docx
@@ -123,7 +123,419 @@
           <w:sz w:val="24"/>
           <w:szCs w:val="24"/>
         </w:rPr>
-        <w:t>Como ya mencionamos anteriormente en el archivo Feed.js se emplea el lenguaje JavaScript, en el definiremos la función de nuestra extensión que en nuestro caso era la de mostrar las entradas del blog.</w:t>
+        <w:t xml:space="preserve">Este tipo de lenguaje se utiliza también el </w:t>
+      </w:r>
+      <w:proofErr w:type="spellStart"/>
+      <w:r>
+        <w:rPr>
+          <w:sz w:val="24"/>
+          <w:szCs w:val="24"/>
+        </w:rPr>
+        <w:t>el</w:t>
+      </w:r>
+      <w:proofErr w:type="spellEnd"/>
+      <w:r>
+        <w:rPr>
+          <w:sz w:val="24"/>
+          <w:szCs w:val="24"/>
+        </w:rPr>
+        <w:t xml:space="preserve"> propio archivo .</w:t>
+      </w:r>
+      <w:proofErr w:type="spellStart"/>
+      <w:r>
+        <w:rPr>
+          <w:sz w:val="24"/>
+          <w:szCs w:val="24"/>
+        </w:rPr>
+        <w:t>html</w:t>
+      </w:r>
+      <w:proofErr w:type="spellEnd"/>
+      <w:r>
+        <w:rPr>
+          <w:sz w:val="24"/>
+          <w:szCs w:val="24"/>
+        </w:rPr>
+        <w:t xml:space="preserve"> ya que mediante etiquetas hemos podido introducirlo en ese archivo directamente. Con este lenguaje hemos hecho que la propia extensión muestre los cinco últimos post del blog y gracias a este lenguaje hemos podido conseguirlo.</w:t>
+      </w:r>
+    </w:p>
+    <w:p>
+      <w:pPr>
+        <w:jc w:val="center"/>
+        <w:rPr>
+          <w:b/>
+          <w:sz w:val="24"/>
+          <w:szCs w:val="24"/>
+          <w:u w:val="single"/>
+        </w:rPr>
+      </w:pPr>
+      <w:r>
+        <w:rPr>
+          <w:noProof/>
+          <w:sz w:val="24"/>
+          <w:szCs w:val="24"/>
+          <w:lang w:eastAsia="es-ES"/>
+        </w:rPr>
+        <w:drawing>
+          <wp:inline distT="0" distB="0" distL="0" distR="0" wp14:anchorId="65227B87" wp14:editId="76E9C9B9">
+            <wp:extent cx="2857500" cy="2343150"/>
+            <wp:effectExtent l="0" t="0" r="0" b="0"/>
+            <wp:docPr id="1" name="0 Imagen"/>
+            <wp:cNvGraphicFramePr>
+              <a:graphicFrameLocks xmlns:a="http://schemas.openxmlformats.org/drawingml/2006/main" noChangeAspect="1"/>
+            </wp:cNvGraphicFramePr>
+            <a:graphic xmlns:a="http://schemas.openxmlformats.org/drawingml/2006/main">
+              <a:graphicData uri="http://schemas.openxmlformats.org/drawingml/2006/picture">
+                <pic:pic xmlns:pic="http://schemas.openxmlformats.org/drawingml/2006/picture">
+                  <pic:nvPicPr>
+                    <pic:cNvPr id="0" name="JavaScriptLogo.png"/>
+                    <pic:cNvPicPr/>
+                  </pic:nvPicPr>
+                  <pic:blipFill>
+                    <a:blip r:embed="rId8">
+                      <a:extLst>
+                        <a:ext uri="{28A0092B-C50C-407E-A947-70E740481C1C}">
+                          <a14:useLocalDpi xmlns:a14="http://schemas.microsoft.com/office/drawing/2010/main" val="0"/>
+                        </a:ext>
+                      </a:extLst>
+                    </a:blip>
+                    <a:stretch>
+                      <a:fillRect/>
+                    </a:stretch>
+                  </pic:blipFill>
+                  <pic:spPr>
+                    <a:xfrm>
+                      <a:off x="0" y="0"/>
+                      <a:ext cx="2857500" cy="2343150"/>
+                    </a:xfrm>
+                    <a:prstGeom prst="rect">
+                      <a:avLst/>
+                    </a:prstGeom>
+                  </pic:spPr>
+                </pic:pic>
+              </a:graphicData>
+            </a:graphic>
+          </wp:inline>
+        </w:drawing>
+      </w:r>
+    </w:p>
+    <w:p>
+      <w:pPr>
+        <w:rPr>
+          <w:b/>
+          <w:sz w:val="24"/>
+          <w:szCs w:val="24"/>
+          <w:u w:val="single"/>
+        </w:rPr>
+      </w:pPr>
+    </w:p>
+    <w:p>
+      <w:pPr>
+        <w:rPr>
+          <w:b/>
+          <w:sz w:val="24"/>
+          <w:szCs w:val="24"/>
+          <w:u w:val="single"/>
+        </w:rPr>
+      </w:pPr>
+    </w:p>
+    <w:p>
+      <w:pPr>
+        <w:rPr>
+          <w:b/>
+          <w:sz w:val="24"/>
+          <w:szCs w:val="24"/>
+          <w:u w:val="single"/>
+        </w:rPr>
+      </w:pPr>
+    </w:p>
+    <w:p>
+      <w:pPr>
+        <w:rPr>
+          <w:b/>
+          <w:sz w:val="24"/>
+          <w:szCs w:val="24"/>
+          <w:u w:val="single"/>
+        </w:rPr>
+      </w:pPr>
+      <w:r>
+        <w:rPr>
+          <w:b/>
+          <w:sz w:val="24"/>
+          <w:szCs w:val="24"/>
+          <w:u w:val="single"/>
+        </w:rPr>
+        <w:t>CSS</w:t>
+      </w:r>
+    </w:p>
+    <w:p>
+      <w:pPr>
+        <w:rPr>
+          <w:sz w:val="24"/>
+          <w:szCs w:val="24"/>
+        </w:rPr>
+      </w:pPr>
+      <w:r>
+        <w:rPr>
+          <w:sz w:val="24"/>
+          <w:szCs w:val="24"/>
+        </w:rPr>
+        <w:t>Con este lenguaje definiremos la</w:t>
+      </w:r>
+      <w:r>
+        <w:rPr>
+          <w:sz w:val="24"/>
+          <w:szCs w:val="24"/>
+        </w:rPr>
+        <w:t xml:space="preserve"> estética de la</w:t>
+      </w:r>
+      <w:r>
+        <w:rPr>
+          <w:sz w:val="24"/>
+          <w:szCs w:val="24"/>
+        </w:rPr>
+        <w:t xml:space="preserve"> interfaz de usuario, definiremos márgenes, </w:t>
+      </w:r>
+      <w:proofErr w:type="gramStart"/>
+      <w:r>
+        <w:rPr>
+          <w:sz w:val="24"/>
+          <w:szCs w:val="24"/>
+        </w:rPr>
+        <w:t>colores ,</w:t>
+      </w:r>
+      <w:proofErr w:type="gramEnd"/>
+      <w:r>
+        <w:rPr>
+          <w:sz w:val="24"/>
+          <w:szCs w:val="24"/>
+        </w:rPr>
+        <w:t xml:space="preserve"> tipos de letra, fondos, etc… , de nuestra extensión, con este len</w:t>
+      </w:r>
+      <w:r>
+        <w:rPr>
+          <w:sz w:val="24"/>
+          <w:szCs w:val="24"/>
+        </w:rPr>
+        <w:t xml:space="preserve">guaje editaremos los estilos. Este lenguaje lo utilizaremos para codificar el archivo </w:t>
+      </w:r>
+      <w:proofErr w:type="gramStart"/>
+      <w:r>
+        <w:rPr>
+          <w:b/>
+          <w:i/>
+          <w:sz w:val="24"/>
+          <w:szCs w:val="24"/>
+        </w:rPr>
+        <w:t>e</w:t>
+      </w:r>
+      <w:r>
+        <w:rPr>
+          <w:b/>
+          <w:i/>
+          <w:sz w:val="24"/>
+          <w:szCs w:val="24"/>
+        </w:rPr>
+        <w:t>stilos.css</w:t>
+      </w:r>
+      <w:r>
+        <w:rPr>
+          <w:sz w:val="24"/>
+          <w:szCs w:val="24"/>
+        </w:rPr>
+        <w:t xml:space="preserve"> ,aquí</w:t>
+      </w:r>
+      <w:proofErr w:type="gramEnd"/>
+      <w:r>
+        <w:rPr>
+          <w:sz w:val="24"/>
+          <w:szCs w:val="24"/>
+        </w:rPr>
+        <w:t xml:space="preserve"> hemos definido los temas y tipos de letra.</w:t>
+      </w:r>
+    </w:p>
+    <w:p>
+      <w:pPr>
+        <w:jc w:val="center"/>
+        <w:rPr>
+          <w:b/>
+          <w:sz w:val="36"/>
+          <w:szCs w:val="36"/>
+        </w:rPr>
+      </w:pPr>
+      <w:r>
+        <w:rPr>
+          <w:b/>
+          <w:noProof/>
+          <w:sz w:val="36"/>
+          <w:szCs w:val="36"/>
+          <w:lang w:eastAsia="es-ES"/>
+        </w:rPr>
+        <w:lastRenderedPageBreak/>
+        <w:drawing>
+          <wp:inline distT="0" distB="0" distL="0" distR="0">
+            <wp:extent cx="2343150" cy="2343150"/>
+            <wp:effectExtent l="0" t="0" r="0" b="0"/>
+            <wp:docPr id="2" name="0 Imagen"/>
+            <wp:cNvGraphicFramePr>
+              <a:graphicFrameLocks xmlns:a="http://schemas.openxmlformats.org/drawingml/2006/main" noChangeAspect="1"/>
+            </wp:cNvGraphicFramePr>
+            <a:graphic xmlns:a="http://schemas.openxmlformats.org/drawingml/2006/main">
+              <a:graphicData uri="http://schemas.openxmlformats.org/drawingml/2006/picture">
+                <pic:pic xmlns:pic="http://schemas.openxmlformats.org/drawingml/2006/picture">
+                  <pic:nvPicPr>
+                    <pic:cNvPr id="0" name="preview-css3logo.png"/>
+                    <pic:cNvPicPr/>
+                  </pic:nvPicPr>
+                  <pic:blipFill>
+                    <a:blip r:embed="rId9" cstate="print">
+                      <a:extLst>
+                        <a:ext uri="{28A0092B-C50C-407E-A947-70E740481C1C}">
+                          <a14:useLocalDpi xmlns:a14="http://schemas.microsoft.com/office/drawing/2010/main" val="0"/>
+                        </a:ext>
+                      </a:extLst>
+                    </a:blip>
+                    <a:stretch>
+                      <a:fillRect/>
+                    </a:stretch>
+                  </pic:blipFill>
+                  <pic:spPr>
+                    <a:xfrm>
+                      <a:off x="0" y="0"/>
+                      <a:ext cx="2342875" cy="2342875"/>
+                    </a:xfrm>
+                    <a:prstGeom prst="rect">
+                      <a:avLst/>
+                    </a:prstGeom>
+                  </pic:spPr>
+                </pic:pic>
+              </a:graphicData>
+            </a:graphic>
+          </wp:inline>
+        </w:drawing>
+      </w:r>
+    </w:p>
+    <w:p>
+      <w:pPr>
+        <w:rPr>
+          <w:b/>
+          <w:sz w:val="24"/>
+          <w:szCs w:val="24"/>
+          <w:u w:val="single"/>
+        </w:rPr>
+      </w:pPr>
+      <w:r>
+        <w:rPr>
+          <w:b/>
+          <w:sz w:val="24"/>
+          <w:szCs w:val="24"/>
+          <w:u w:val="single"/>
+        </w:rPr>
+        <w:t>HTML</w:t>
+      </w:r>
+    </w:p>
+    <w:p>
+      <w:pPr>
+        <w:rPr>
+          <w:sz w:val="24"/>
+          <w:szCs w:val="24"/>
+        </w:rPr>
+      </w:pPr>
+      <w:r>
+        <w:rPr>
+          <w:sz w:val="24"/>
+          <w:szCs w:val="24"/>
+        </w:rPr>
+        <w:t xml:space="preserve">Con este lenguaje definiremos la </w:t>
+      </w:r>
+      <w:r>
+        <w:rPr>
+          <w:sz w:val="24"/>
+          <w:szCs w:val="24"/>
+        </w:rPr>
+        <w:t xml:space="preserve">estructura de nuestra extensión, es decir, codificaremos las partes que el usuario visualizará una vez que pinche en la extensión. Se puede ver que el archivo </w:t>
+      </w:r>
+      <w:r>
+        <w:rPr>
+          <w:b/>
+          <w:i/>
+          <w:sz w:val="24"/>
+          <w:szCs w:val="24"/>
+        </w:rPr>
+        <w:t>Popup.html</w:t>
+      </w:r>
+      <w:r>
+        <w:rPr>
+          <w:sz w:val="24"/>
+          <w:szCs w:val="24"/>
+        </w:rPr>
+        <w:t xml:space="preserve"> esta codificado en este lenguaje.</w:t>
+      </w:r>
+      <w:r>
+        <w:rPr>
+          <w:sz w:val="24"/>
+          <w:szCs w:val="24"/>
+        </w:rPr>
+        <w:t xml:space="preserve"> Se han realizado algunas variantes en cuanto al modelo de búsqueda de los post del blog, todo lo demás en cuanto a enlaces a redes sociales y demás es igual.</w:t>
+      </w:r>
+    </w:p>
+    <w:p>
+      <w:pPr>
+        <w:jc w:val="center"/>
+        <w:rPr>
+          <w:b/>
+          <w:sz w:val="28"/>
+          <w:szCs w:val="28"/>
+        </w:rPr>
+      </w:pPr>
+      <w:r>
+        <w:rPr>
+          <w:b/>
+          <w:noProof/>
+          <w:sz w:val="28"/>
+          <w:szCs w:val="28"/>
+          <w:lang w:eastAsia="es-ES"/>
+        </w:rPr>
+        <w:drawing>
+          <wp:inline distT="0" distB="0" distL="0" distR="0">
+            <wp:extent cx="2143125" cy="2143125"/>
+            <wp:effectExtent l="0" t="0" r="9525" b="9525"/>
+            <wp:docPr id="3" name="0 Imagen"/>
+            <wp:cNvGraphicFramePr>
+              <a:graphicFrameLocks xmlns:a="http://schemas.openxmlformats.org/drawingml/2006/main" noChangeAspect="1"/>
+            </wp:cNvGraphicFramePr>
+            <a:graphic xmlns:a="http://schemas.openxmlformats.org/drawingml/2006/main">
+              <a:graphicData uri="http://schemas.openxmlformats.org/drawingml/2006/picture">
+                <pic:pic xmlns:pic="http://schemas.openxmlformats.org/drawingml/2006/picture">
+                  <pic:nvPicPr>
+                    <pic:cNvPr id="0" name="descarga.png"/>
+                    <pic:cNvPicPr/>
+                  </pic:nvPicPr>
+                  <pic:blipFill>
+                    <a:blip r:embed="rId10">
+                      <a:extLst>
+                        <a:ext uri="{28A0092B-C50C-407E-A947-70E740481C1C}">
+                          <a14:useLocalDpi xmlns:a14="http://schemas.microsoft.com/office/drawing/2010/main" val="0"/>
+                        </a:ext>
+                      </a:extLst>
+                    </a:blip>
+                    <a:stretch>
+                      <a:fillRect/>
+                    </a:stretch>
+                  </pic:blipFill>
+                  <pic:spPr>
+                    <a:xfrm>
+                      <a:off x="0" y="0"/>
+                      <a:ext cx="2143125" cy="2143125"/>
+                    </a:xfrm>
+                    <a:prstGeom prst="rect">
+                      <a:avLst/>
+                    </a:prstGeom>
+                  </pic:spPr>
+                </pic:pic>
+              </a:graphicData>
+            </a:graphic>
+          </wp:inline>
+        </w:drawing>
       </w:r>
       <w:bookmarkStart w:id="0" w:name="_GoBack"/>
       <w:bookmarkEnd w:id="0"/>
@@ -137,210 +549,6 @@
           <w:szCs w:val="36"/>
         </w:rPr>
       </w:pPr>
-      <w:r>
-        <w:rPr>
-          <w:b/>
-          <w:sz w:val="36"/>
-          <w:szCs w:val="36"/>
-        </w:rPr>
-        <w:t>Imagen del logotipo de Java</w:t>
-      </w:r>
-    </w:p>
-    <w:p>
-      <w:pPr>
-        <w:rPr>
-          <w:b/>
-          <w:sz w:val="24"/>
-          <w:szCs w:val="24"/>
-          <w:u w:val="single"/>
-        </w:rPr>
-      </w:pPr>
-      <w:r>
-        <w:rPr>
-          <w:b/>
-          <w:sz w:val="24"/>
-          <w:szCs w:val="24"/>
-          <w:u w:val="single"/>
-        </w:rPr>
-        <w:t>CSS</w:t>
-      </w:r>
-    </w:p>
-    <w:p>
-      <w:pPr>
-        <w:rPr>
-          <w:sz w:val="24"/>
-          <w:szCs w:val="24"/>
-        </w:rPr>
-      </w:pPr>
-      <w:r>
-        <w:rPr>
-          <w:sz w:val="24"/>
-          <w:szCs w:val="24"/>
-        </w:rPr>
-        <w:t>Con este lenguaje definiremos la</w:t>
-      </w:r>
-      <w:r>
-        <w:rPr>
-          <w:sz w:val="24"/>
-          <w:szCs w:val="24"/>
-        </w:rPr>
-        <w:t xml:space="preserve"> estética de la</w:t>
-      </w:r>
-      <w:r>
-        <w:rPr>
-          <w:sz w:val="24"/>
-          <w:szCs w:val="24"/>
-        </w:rPr>
-        <w:t xml:space="preserve"> interfaz de usuario, definiremos márgenes, </w:t>
-      </w:r>
-      <w:proofErr w:type="gramStart"/>
-      <w:r>
-        <w:rPr>
-          <w:sz w:val="24"/>
-          <w:szCs w:val="24"/>
-        </w:rPr>
-        <w:t>colores ,</w:t>
-      </w:r>
-      <w:proofErr w:type="gramEnd"/>
-      <w:r>
-        <w:rPr>
-          <w:sz w:val="24"/>
-          <w:szCs w:val="24"/>
-        </w:rPr>
-        <w:t xml:space="preserve"> tipos de letra, fondos, etc… , de nuestra extensión, con este len</w:t>
-      </w:r>
-      <w:r>
-        <w:rPr>
-          <w:sz w:val="24"/>
-          <w:szCs w:val="24"/>
-        </w:rPr>
-        <w:t xml:space="preserve">guaje editaremos los estilos. Este lenguaje lo utilizaremos para codificar el archivo </w:t>
-      </w:r>
-      <w:proofErr w:type="gramStart"/>
-      <w:r>
-        <w:rPr>
-          <w:b/>
-          <w:i/>
-          <w:sz w:val="24"/>
-          <w:szCs w:val="24"/>
-        </w:rPr>
-        <w:t>Estilos.css</w:t>
-      </w:r>
-      <w:r>
-        <w:rPr>
-          <w:sz w:val="24"/>
-          <w:szCs w:val="24"/>
-        </w:rPr>
-        <w:t xml:space="preserve"> ,aquí</w:t>
-      </w:r>
-      <w:proofErr w:type="gramEnd"/>
-      <w:r>
-        <w:rPr>
-          <w:sz w:val="24"/>
-          <w:szCs w:val="24"/>
-        </w:rPr>
-        <w:t xml:space="preserve"> hemos definido los temas y tipos de letra.</w:t>
-      </w:r>
-    </w:p>
-    <w:p>
-      <w:pPr>
-        <w:jc w:val="center"/>
-        <w:rPr>
-          <w:b/>
-          <w:sz w:val="36"/>
-          <w:szCs w:val="36"/>
-        </w:rPr>
-      </w:pPr>
-      <w:r>
-        <w:rPr>
-          <w:b/>
-          <w:sz w:val="36"/>
-          <w:szCs w:val="36"/>
-        </w:rPr>
-        <w:t>Imagen del logotipo de Java</w:t>
-      </w:r>
-    </w:p>
-    <w:p>
-      <w:pPr>
-        <w:rPr>
-          <w:b/>
-          <w:sz w:val="24"/>
-          <w:szCs w:val="24"/>
-          <w:u w:val="single"/>
-        </w:rPr>
-      </w:pPr>
-      <w:r>
-        <w:rPr>
-          <w:b/>
-          <w:sz w:val="24"/>
-          <w:szCs w:val="24"/>
-          <w:u w:val="single"/>
-        </w:rPr>
-        <w:t>HTML</w:t>
-      </w:r>
-    </w:p>
-    <w:p>
-      <w:pPr>
-        <w:rPr>
-          <w:sz w:val="24"/>
-          <w:szCs w:val="24"/>
-        </w:rPr>
-      </w:pPr>
-      <w:r>
-        <w:rPr>
-          <w:sz w:val="24"/>
-          <w:szCs w:val="24"/>
-        </w:rPr>
-        <w:t xml:space="preserve">Con este lenguaje definiremos la </w:t>
-      </w:r>
-      <w:r>
-        <w:rPr>
-          <w:sz w:val="24"/>
-          <w:szCs w:val="24"/>
-        </w:rPr>
-        <w:t xml:space="preserve">estructura de nuestra extensión, es decir, codificaremos las partes que el usuario visualizará una vez que pinche en la extensión. Se puede ver que el archivo </w:t>
-      </w:r>
-      <w:r>
-        <w:rPr>
-          <w:b/>
-          <w:i/>
-          <w:sz w:val="24"/>
-          <w:szCs w:val="24"/>
-        </w:rPr>
-        <w:t>Popup.html</w:t>
-      </w:r>
-      <w:r>
-        <w:rPr>
-          <w:sz w:val="24"/>
-          <w:szCs w:val="24"/>
-        </w:rPr>
-        <w:t xml:space="preserve"> esta codificado en este lenguaje.</w:t>
-      </w:r>
-      <w:r>
-        <w:rPr>
-          <w:sz w:val="24"/>
-          <w:szCs w:val="24"/>
-        </w:rPr>
-        <w:t xml:space="preserve"> Se han realizado algunas variantes en cuanto al modelo de búsqueda de los post del blog, todo lo demás en cuanto a enlaces a redes sociales y demás es igual.</w:t>
-      </w:r>
-    </w:p>
-    <w:p>
-      <w:pPr>
-        <w:jc w:val="center"/>
-        <w:rPr>
-          <w:b/>
-          <w:sz w:val="36"/>
-          <w:szCs w:val="36"/>
-        </w:rPr>
-      </w:pPr>
-      <w:r>
-        <w:rPr>
-          <w:b/>
-          <w:sz w:val="36"/>
-          <w:szCs w:val="36"/>
-        </w:rPr>
-        <w:t>Imagen del logotipo de Java</w:t>
-      </w:r>
     </w:p>
     <w:p>
       <w:pPr>
@@ -441,6 +649,14 @@
           <w:szCs w:val="24"/>
         </w:rPr>
       </w:pPr>
+    </w:p>
+    <w:p>
+      <w:pPr>
+        <w:rPr>
+          <w:sz w:val="24"/>
+          <w:szCs w:val="24"/>
+        </w:rPr>
+      </w:pPr>
       <w:r>
         <w:rPr>
           <w:sz w:val="24"/>
@@ -455,6 +671,70 @@
         </w:rPr>
         <w:t>:</w:t>
       </w:r>
+    </w:p>
+    <w:p>
+      <w:pPr>
+        <w:pStyle w:val="Prrafodelista"/>
+        <w:numPr>
+          <w:ilvl w:val="0"/>
+          <w:numId w:val="1"/>
+        </w:numPr>
+        <w:rPr>
+          <w:sz w:val="24"/>
+          <w:szCs w:val="24"/>
+        </w:rPr>
+      </w:pPr>
+      <w:hyperlink r:id="rId11" w:history="1">
+        <w:r>
+          <w:rPr>
+            <w:rStyle w:val="Hipervnculo"/>
+            <w:sz w:val="24"/>
+            <w:szCs w:val="24"/>
+          </w:rPr>
+          <w:t>https://www.youtube.com/playlist?list=PLU8oAlHdN5BnX63lyAeV0LzLnpGudgRrK</w:t>
+        </w:r>
+      </w:hyperlink>
+    </w:p>
+    <w:p>
+      <w:pPr>
+        <w:pStyle w:val="Prrafodelista"/>
+        <w:numPr>
+          <w:ilvl w:val="0"/>
+          <w:numId w:val="1"/>
+        </w:numPr>
+        <w:rPr>
+          <w:sz w:val="24"/>
+          <w:szCs w:val="24"/>
+        </w:rPr>
+      </w:pPr>
+      <w:hyperlink r:id="rId12" w:history="1">
+        <w:r>
+          <w:rPr>
+            <w:rStyle w:val="Hipervnculo"/>
+            <w:rFonts w:cs="Arial"/>
+            <w:sz w:val="24"/>
+            <w:szCs w:val="24"/>
+          </w:rPr>
+          <w:t>https://developer.mozilla.org/es/docs/Mozilla/Add-ons/WebExtensions/Anatomia_de_una_WebExtension</w:t>
+        </w:r>
+      </w:hyperlink>
+    </w:p>
+    <w:p>
+      <w:pPr>
+        <w:pStyle w:val="Prrafodelista"/>
+        <w:rPr>
+          <w:sz w:val="24"/>
+          <w:szCs w:val="24"/>
+        </w:rPr>
+      </w:pPr>
+    </w:p>
+    <w:p>
+      <w:pPr>
+        <w:rPr>
+          <w:sz w:val="24"/>
+          <w:szCs w:val="24"/>
+        </w:rPr>
+      </w:pPr>
     </w:p>
     <w:sectPr>
       <w:pgSz w:w="11906" w:h="16838"/>
@@ -464,6 +744,178 @@
     </w:sectPr>
   </w:body>
 </w:document>
+</file>
+
+<file path=word/endnotes.xml><?xml version="1.0" encoding="utf-8"?>
+<w:endnotes xmlns:wpc="http://schemas.microsoft.com/office/word/2010/wordprocessingCanvas" xmlns:mc="http://schemas.openxmlformats.org/markup-compatibility/2006" xmlns:o="urn:schemas-microsoft-com:office:office" xmlns:r="http://schemas.openxmlformats.org/officeDocument/2006/relationships" xmlns:m="http://schemas.openxmlformats.org/officeDocument/2006/math" xmlns:v="urn:schemas-microsoft-com:vml" xmlns:wp14="http://schemas.microsoft.com/office/word/2010/wordprocessingDrawing" xmlns:wp="http://schemas.openxmlformats.org/drawingml/2006/wordprocessingDrawing" xmlns:w10="urn:schemas-microsoft-com:office:word" xmlns:w="http://schemas.openxmlformats.org/wordprocessingml/2006/main" xmlns:w14="http://schemas.microsoft.com/office/word/2010/wordml" xmlns:wpg="http://schemas.microsoft.com/office/word/2010/wordprocessingGroup" xmlns:wpi="http://schemas.microsoft.com/office/word/2010/wordprocessingInk" xmlns:wne="http://schemas.microsoft.com/office/word/2006/wordml" xmlns:wps="http://schemas.microsoft.com/office/word/2010/wordprocessingShape" mc:Ignorable="w14 wp14">
+  <w:endnote w:type="separator" w:id="-1">
+    <w:p>
+      <w:pPr>
+        <w:spacing w:after="0" w:line="240" w:lineRule="auto"/>
+      </w:pPr>
+      <w:r>
+        <w:separator/>
+      </w:r>
+    </w:p>
+  </w:endnote>
+  <w:endnote w:type="continuationSeparator" w:id="0">
+    <w:p>
+      <w:pPr>
+        <w:spacing w:after="0" w:line="240" w:lineRule="auto"/>
+      </w:pPr>
+      <w:r>
+        <w:continuationSeparator/>
+      </w:r>
+    </w:p>
+  </w:endnote>
+</w:endnotes>
+</file>
+
+<file path=word/footnotes.xml><?xml version="1.0" encoding="utf-8"?>
+<w:footnotes xmlns:wpc="http://schemas.microsoft.com/office/word/2010/wordprocessingCanvas" xmlns:mc="http://schemas.openxmlformats.org/markup-compatibility/2006" xmlns:o="urn:schemas-microsoft-com:office:office" xmlns:r="http://schemas.openxmlformats.org/officeDocument/2006/relationships" xmlns:m="http://schemas.openxmlformats.org/officeDocument/2006/math" xmlns:v="urn:schemas-microsoft-com:vml" xmlns:wp14="http://schemas.microsoft.com/office/word/2010/wordprocessingDrawing" xmlns:wp="http://schemas.openxmlformats.org/drawingml/2006/wordprocessingDrawing" xmlns:w10="urn:schemas-microsoft-com:office:word" xmlns:w="http://schemas.openxmlformats.org/wordprocessingml/2006/main" xmlns:w14="http://schemas.microsoft.com/office/word/2010/wordml" xmlns:wpg="http://schemas.microsoft.com/office/word/2010/wordprocessingGroup" xmlns:wpi="http://schemas.microsoft.com/office/word/2010/wordprocessingInk" xmlns:wne="http://schemas.microsoft.com/office/word/2006/wordml" xmlns:wps="http://schemas.microsoft.com/office/word/2010/wordprocessingShape" mc:Ignorable="w14 wp14">
+  <w:footnote w:type="separator" w:id="-1">
+    <w:p>
+      <w:pPr>
+        <w:spacing w:after="0" w:line="240" w:lineRule="auto"/>
+      </w:pPr>
+      <w:r>
+        <w:separator/>
+      </w:r>
+    </w:p>
+  </w:footnote>
+  <w:footnote w:type="continuationSeparator" w:id="0">
+    <w:p>
+      <w:pPr>
+        <w:spacing w:after="0" w:line="240" w:lineRule="auto"/>
+      </w:pPr>
+      <w:r>
+        <w:continuationSeparator/>
+      </w:r>
+    </w:p>
+  </w:footnote>
+</w:footnotes>
+</file>
+
+<file path=word/numbering.xml><?xml version="1.0" encoding="utf-8"?>
+<w:numbering xmlns:wpc="http://schemas.microsoft.com/office/word/2010/wordprocessingCanvas" xmlns:mc="http://schemas.openxmlformats.org/markup-compatibility/2006" xmlns:o="urn:schemas-microsoft-com:office:office" xmlns:r="http://schemas.openxmlformats.org/officeDocument/2006/relationships" xmlns:m="http://schemas.openxmlformats.org/officeDocument/2006/math" xmlns:v="urn:schemas-microsoft-com:vml" xmlns:wp14="http://schemas.microsoft.com/office/word/2010/wordprocessingDrawing" xmlns:wp="http://schemas.openxmlformats.org/drawingml/2006/wordprocessingDrawing" xmlns:w10="urn:schemas-microsoft-com:office:word" xmlns:w="http://schemas.openxmlformats.org/wordprocessingml/2006/main" xmlns:w14="http://schemas.microsoft.com/office/word/2010/wordml" xmlns:wpg="http://schemas.microsoft.com/office/word/2010/wordprocessingGroup" xmlns:wpi="http://schemas.microsoft.com/office/word/2010/wordprocessingInk" xmlns:wne="http://schemas.microsoft.com/office/word/2006/wordml" xmlns:wps="http://schemas.microsoft.com/office/word/2010/wordprocessingShape" mc:Ignorable="w14 wp14">
+  <w:abstractNum w:abstractNumId="0">
+    <w:nsid w:val="56136820"/>
+    <w:multiLevelType w:val="hybridMultilevel"/>
+    <w:tmpl w:val="BE66C1B4"/>
+    <w:lvl w:ilvl="0" w:tplc="BD7CDC44">
+      <w:start w:val="1"/>
+      <w:numFmt w:val="bullet"/>
+      <w:lvlText w:val=""/>
+      <w:lvlJc w:val="left"/>
+      <w:pPr>
+        <w:ind w:left="720" w:hanging="360"/>
+      </w:pPr>
+      <w:rPr>
+        <w:rFonts w:ascii="Wingdings" w:hAnsi="Wingdings" w:hint="default"/>
+        <w:b/>
+      </w:rPr>
+    </w:lvl>
+    <w:lvl w:ilvl="1" w:tplc="0C0A0003" w:tentative="1">
+      <w:start w:val="1"/>
+      <w:numFmt w:val="bullet"/>
+      <w:lvlText w:val="o"/>
+      <w:lvlJc w:val="left"/>
+      <w:pPr>
+        <w:ind w:left="1440" w:hanging="360"/>
+      </w:pPr>
+      <w:rPr>
+        <w:rFonts w:ascii="Courier New" w:hAnsi="Courier New" w:cs="Courier New" w:hint="default"/>
+      </w:rPr>
+    </w:lvl>
+    <w:lvl w:ilvl="2" w:tplc="0C0A0005" w:tentative="1">
+      <w:start w:val="1"/>
+      <w:numFmt w:val="bullet"/>
+      <w:lvlText w:val=""/>
+      <w:lvlJc w:val="left"/>
+      <w:pPr>
+        <w:ind w:left="2160" w:hanging="360"/>
+      </w:pPr>
+      <w:rPr>
+        <w:rFonts w:ascii="Wingdings" w:hAnsi="Wingdings" w:hint="default"/>
+      </w:rPr>
+    </w:lvl>
+    <w:lvl w:ilvl="3" w:tplc="0C0A0001" w:tentative="1">
+      <w:start w:val="1"/>
+      <w:numFmt w:val="bullet"/>
+      <w:lvlText w:val=""/>
+      <w:lvlJc w:val="left"/>
+      <w:pPr>
+        <w:ind w:left="2880" w:hanging="360"/>
+      </w:pPr>
+      <w:rPr>
+        <w:rFonts w:ascii="Symbol" w:hAnsi="Symbol" w:hint="default"/>
+      </w:rPr>
+    </w:lvl>
+    <w:lvl w:ilvl="4" w:tplc="0C0A0003" w:tentative="1">
+      <w:start w:val="1"/>
+      <w:numFmt w:val="bullet"/>
+      <w:lvlText w:val="o"/>
+      <w:lvlJc w:val="left"/>
+      <w:pPr>
+        <w:ind w:left="3600" w:hanging="360"/>
+      </w:pPr>
+      <w:rPr>
+        <w:rFonts w:ascii="Courier New" w:hAnsi="Courier New" w:cs="Courier New" w:hint="default"/>
+      </w:rPr>
+    </w:lvl>
+    <w:lvl w:ilvl="5" w:tplc="0C0A0005" w:tentative="1">
+      <w:start w:val="1"/>
+      <w:numFmt w:val="bullet"/>
+      <w:lvlText w:val=""/>
+      <w:lvlJc w:val="left"/>
+      <w:pPr>
+        <w:ind w:left="4320" w:hanging="360"/>
+      </w:pPr>
+      <w:rPr>
+        <w:rFonts w:ascii="Wingdings" w:hAnsi="Wingdings" w:hint="default"/>
+      </w:rPr>
+    </w:lvl>
+    <w:lvl w:ilvl="6" w:tplc="0C0A0001" w:tentative="1">
+      <w:start w:val="1"/>
+      <w:numFmt w:val="bullet"/>
+      <w:lvlText w:val=""/>
+      <w:lvlJc w:val="left"/>
+      <w:pPr>
+        <w:ind w:left="5040" w:hanging="360"/>
+      </w:pPr>
+      <w:rPr>
+        <w:rFonts w:ascii="Symbol" w:hAnsi="Symbol" w:hint="default"/>
+      </w:rPr>
+    </w:lvl>
+    <w:lvl w:ilvl="7" w:tplc="0C0A0003" w:tentative="1">
+      <w:start w:val="1"/>
+      <w:numFmt w:val="bullet"/>
+      <w:lvlText w:val="o"/>
+      <w:lvlJc w:val="left"/>
+      <w:pPr>
+        <w:ind w:left="5760" w:hanging="360"/>
+      </w:pPr>
+      <w:rPr>
+        <w:rFonts w:ascii="Courier New" w:hAnsi="Courier New" w:cs="Courier New" w:hint="default"/>
+      </w:rPr>
+    </w:lvl>
+    <w:lvl w:ilvl="8" w:tplc="0C0A0005" w:tentative="1">
+      <w:start w:val="1"/>
+      <w:numFmt w:val="bullet"/>
+      <w:lvlText w:val=""/>
+      <w:lvlJc w:val="left"/>
+      <w:pPr>
+        <w:ind w:left="6480" w:hanging="360"/>
+      </w:pPr>
+      <w:rPr>
+        <w:rFonts w:ascii="Wingdings" w:hAnsi="Wingdings" w:hint="default"/>
+      </w:rPr>
+    </w:lvl>
+  </w:abstractNum>
+  <w:num w:numId="1">
+    <w:abstractNumId w:val="0"/>
+  </w:num>
+</w:numbering>
 </file>
 
 <file path=word/styles.xml><?xml version="1.0" encoding="utf-8"?>
@@ -653,6 +1105,102 @@
     <w:semiHidden/>
     <w:unhideWhenUsed/>
   </w:style>
+  <w:style w:type="paragraph" w:styleId="Encabezado">
+    <w:name w:val="header"/>
+    <w:basedOn w:val="Normal"/>
+    <w:link w:val="EncabezadoCar"/>
+    <w:uiPriority w:val="99"/>
+    <w:unhideWhenUsed/>
+    <w:rsid w:val="00C946CD"/>
+    <w:pPr>
+      <w:tabs>
+        <w:tab w:val="center" w:pos="4252"/>
+        <w:tab w:val="right" w:pos="8504"/>
+      </w:tabs>
+      <w:spacing w:after="0" w:line="240" w:lineRule="auto"/>
+    </w:pPr>
+  </w:style>
+  <w:style w:type="character" w:customStyle="1" w:styleId="EncabezadoCar">
+    <w:name w:val="Encabezado Car"/>
+    <w:basedOn w:val="Fuentedeprrafopredeter"/>
+    <w:link w:val="Encabezado"/>
+    <w:uiPriority w:val="99"/>
+    <w:rsid w:val="00C946CD"/>
+  </w:style>
+  <w:style w:type="paragraph" w:styleId="Piedepgina">
+    <w:name w:val="footer"/>
+    <w:basedOn w:val="Normal"/>
+    <w:link w:val="PiedepginaCar"/>
+    <w:uiPriority w:val="99"/>
+    <w:unhideWhenUsed/>
+    <w:rsid w:val="00C946CD"/>
+    <w:pPr>
+      <w:tabs>
+        <w:tab w:val="center" w:pos="4252"/>
+        <w:tab w:val="right" w:pos="8504"/>
+      </w:tabs>
+      <w:spacing w:after="0" w:line="240" w:lineRule="auto"/>
+    </w:pPr>
+  </w:style>
+  <w:style w:type="character" w:customStyle="1" w:styleId="PiedepginaCar">
+    <w:name w:val="Pie de página Car"/>
+    <w:basedOn w:val="Fuentedeprrafopredeter"/>
+    <w:link w:val="Piedepgina"/>
+    <w:uiPriority w:val="99"/>
+    <w:rsid w:val="00C946CD"/>
+  </w:style>
+  <w:style w:type="character" w:styleId="Hipervnculo">
+    <w:name w:val="Hyperlink"/>
+    <w:basedOn w:val="Fuentedeprrafopredeter"/>
+    <w:uiPriority w:val="99"/>
+    <w:unhideWhenUsed/>
+    <w:rsid w:val="00C946CD"/>
+    <w:rPr>
+      <w:color w:val="0000FF" w:themeColor="hyperlink"/>
+      <w:u w:val="single"/>
+    </w:rPr>
+  </w:style>
+  <w:style w:type="paragraph" w:styleId="Prrafodelista">
+    <w:name w:val="List Paragraph"/>
+    <w:basedOn w:val="Normal"/>
+    <w:uiPriority w:val="34"/>
+    <w:qFormat/>
+    <w:rsid w:val="00C946CD"/>
+    <w:pPr>
+      <w:ind w:left="720"/>
+      <w:contextualSpacing/>
+    </w:pPr>
+  </w:style>
+  <w:style w:type="paragraph" w:styleId="Textodeglobo">
+    <w:name w:val="Balloon Text"/>
+    <w:basedOn w:val="Normal"/>
+    <w:link w:val="TextodegloboCar"/>
+    <w:uiPriority w:val="99"/>
+    <w:semiHidden/>
+    <w:unhideWhenUsed/>
+    <w:rsid w:val="00C946CD"/>
+    <w:pPr>
+      <w:spacing w:after="0" w:line="240" w:lineRule="auto"/>
+    </w:pPr>
+    <w:rPr>
+      <w:rFonts w:ascii="Tahoma" w:hAnsi="Tahoma" w:cs="Tahoma"/>
+      <w:sz w:val="16"/>
+      <w:szCs w:val="16"/>
+    </w:rPr>
+  </w:style>
+  <w:style w:type="character" w:customStyle="1" w:styleId="TextodegloboCar">
+    <w:name w:val="Texto de globo Car"/>
+    <w:basedOn w:val="Fuentedeprrafopredeter"/>
+    <w:link w:val="Textodeglobo"/>
+    <w:uiPriority w:val="99"/>
+    <w:semiHidden/>
+    <w:rsid w:val="00C946CD"/>
+    <w:rPr>
+      <w:rFonts w:ascii="Tahoma" w:hAnsi="Tahoma" w:cs="Tahoma"/>
+      <w:sz w:val="16"/>
+      <w:szCs w:val="16"/>
+    </w:rPr>
+  </w:style>
 </w:styles>
 </file>
 
@@ -842,6 +1390,102 @@
     <w:uiPriority w:val="99"/>
     <w:semiHidden/>
     <w:unhideWhenUsed/>
+  </w:style>
+  <w:style w:type="paragraph" w:styleId="Encabezado">
+    <w:name w:val="header"/>
+    <w:basedOn w:val="Normal"/>
+    <w:link w:val="EncabezadoCar"/>
+    <w:uiPriority w:val="99"/>
+    <w:unhideWhenUsed/>
+    <w:rsid w:val="00C946CD"/>
+    <w:pPr>
+      <w:tabs>
+        <w:tab w:val="center" w:pos="4252"/>
+        <w:tab w:val="right" w:pos="8504"/>
+      </w:tabs>
+      <w:spacing w:after="0" w:line="240" w:lineRule="auto"/>
+    </w:pPr>
+  </w:style>
+  <w:style w:type="character" w:customStyle="1" w:styleId="EncabezadoCar">
+    <w:name w:val="Encabezado Car"/>
+    <w:basedOn w:val="Fuentedeprrafopredeter"/>
+    <w:link w:val="Encabezado"/>
+    <w:uiPriority w:val="99"/>
+    <w:rsid w:val="00C946CD"/>
+  </w:style>
+  <w:style w:type="paragraph" w:styleId="Piedepgina">
+    <w:name w:val="footer"/>
+    <w:basedOn w:val="Normal"/>
+    <w:link w:val="PiedepginaCar"/>
+    <w:uiPriority w:val="99"/>
+    <w:unhideWhenUsed/>
+    <w:rsid w:val="00C946CD"/>
+    <w:pPr>
+      <w:tabs>
+        <w:tab w:val="center" w:pos="4252"/>
+        <w:tab w:val="right" w:pos="8504"/>
+      </w:tabs>
+      <w:spacing w:after="0" w:line="240" w:lineRule="auto"/>
+    </w:pPr>
+  </w:style>
+  <w:style w:type="character" w:customStyle="1" w:styleId="PiedepginaCar">
+    <w:name w:val="Pie de página Car"/>
+    <w:basedOn w:val="Fuentedeprrafopredeter"/>
+    <w:link w:val="Piedepgina"/>
+    <w:uiPriority w:val="99"/>
+    <w:rsid w:val="00C946CD"/>
+  </w:style>
+  <w:style w:type="character" w:styleId="Hipervnculo">
+    <w:name w:val="Hyperlink"/>
+    <w:basedOn w:val="Fuentedeprrafopredeter"/>
+    <w:uiPriority w:val="99"/>
+    <w:unhideWhenUsed/>
+    <w:rsid w:val="00C946CD"/>
+    <w:rPr>
+      <w:color w:val="0000FF" w:themeColor="hyperlink"/>
+      <w:u w:val="single"/>
+    </w:rPr>
+  </w:style>
+  <w:style w:type="paragraph" w:styleId="Prrafodelista">
+    <w:name w:val="List Paragraph"/>
+    <w:basedOn w:val="Normal"/>
+    <w:uiPriority w:val="34"/>
+    <w:qFormat/>
+    <w:rsid w:val="00C946CD"/>
+    <w:pPr>
+      <w:ind w:left="720"/>
+      <w:contextualSpacing/>
+    </w:pPr>
+  </w:style>
+  <w:style w:type="paragraph" w:styleId="Textodeglobo">
+    <w:name w:val="Balloon Text"/>
+    <w:basedOn w:val="Normal"/>
+    <w:link w:val="TextodegloboCar"/>
+    <w:uiPriority w:val="99"/>
+    <w:semiHidden/>
+    <w:unhideWhenUsed/>
+    <w:rsid w:val="00C946CD"/>
+    <w:pPr>
+      <w:spacing w:after="0" w:line="240" w:lineRule="auto"/>
+    </w:pPr>
+    <w:rPr>
+      <w:rFonts w:ascii="Tahoma" w:hAnsi="Tahoma" w:cs="Tahoma"/>
+      <w:sz w:val="16"/>
+      <w:szCs w:val="16"/>
+    </w:rPr>
+  </w:style>
+  <w:style w:type="character" w:customStyle="1" w:styleId="TextodegloboCar">
+    <w:name w:val="Texto de globo Car"/>
+    <w:basedOn w:val="Fuentedeprrafopredeter"/>
+    <w:link w:val="Textodeglobo"/>
+    <w:uiPriority w:val="99"/>
+    <w:semiHidden/>
+    <w:rsid w:val="00C946CD"/>
+    <w:rPr>
+      <w:rFonts w:ascii="Tahoma" w:hAnsi="Tahoma" w:cs="Tahoma"/>
+      <w:sz w:val="16"/>
+      <w:szCs w:val="16"/>
+    </w:rPr>
   </w:style>
 </w:styles>
 </file>

</xml_diff>